<commit_message>
modification : Software Detailed Design Requirements.docx Software Architectural Design Requirements.docx
</commit_message>
<xml_diff>
--- a/Software Detailed Design Requirements.docx
+++ b/Software Detailed Design Requirements.docx
@@ -1,6 +1,6 @@
 
 <file path=word/document.xml><?xml version="1.0" encoding="utf-8"?>
-<w:document xmlns:wpc="http://schemas.microsoft.com/office/word/2010/wordprocessingCanvas" xmlns:cx="http://schemas.microsoft.com/office/drawing/2014/chartex" xmlns:cx1="http://schemas.microsoft.com/office/drawing/2015/9/8/chartex" xmlns:cx2="http://schemas.microsoft.com/office/drawing/2015/10/21/chartex" xmlns:cx3="http://schemas.microsoft.com/office/drawing/2016/5/9/chartex" xmlns:cx4="http://schemas.microsoft.com/office/drawing/2016/5/10/chartex" xmlns:cx5="http://schemas.microsoft.com/office/drawing/2016/5/11/chartex" xmlns:cx6="http://schemas.microsoft.com/office/drawing/2016/5/12/chartex" xmlns:cx7="http://schemas.microsoft.com/office/drawing/2016/5/13/chartex" xmlns:cx8="http://schemas.microsoft.com/office/drawing/2016/5/14/chartex" xmlns:mc="http://schemas.openxmlformats.org/markup-compatibility/2006" xmlns:aink="http://schemas.microsoft.com/office/drawing/2016/ink" xmlns:am3d="http://schemas.microsoft.com/office/drawing/2017/model3d" xmlns:o="urn:schemas-microsoft-com:office:office" xmlns:r="http://schemas.openxmlformats.org/officeDocument/2006/relationships" xmlns:m="http://schemas.openxmlformats.org/officeDocument/2006/math" xmlns:v="urn:schemas-microsoft-com:vml" xmlns:wp14="http://schemas.microsoft.com/office/word/2010/wordprocessingDrawing" xmlns:wp="http://schemas.openxmlformats.org/drawingml/2006/wordprocessingDrawing" xmlns:w10="urn:schemas-microsoft-com:office:word" xmlns:w="http://schemas.openxmlformats.org/wordprocessingml/2006/main" xmlns:w14="http://schemas.microsoft.com/office/word/2010/wordml" xmlns:w15="http://schemas.microsoft.com/office/word/2012/wordml" xmlns:w16cid="http://schemas.microsoft.com/office/word/2016/wordml/cid" xmlns:w16se="http://schemas.microsoft.com/office/word/2015/wordml/symex" xmlns:wpg="http://schemas.microsoft.com/office/word/2010/wordprocessingGroup" xmlns:wpi="http://schemas.microsoft.com/office/word/2010/wordprocessingInk" xmlns:wne="http://schemas.microsoft.com/office/word/2006/wordml" xmlns:wps="http://schemas.microsoft.com/office/word/2010/wordprocessingShape" mc:Ignorable="w14 w15 w16se w16cid wp14">
+<w:document xmlns:wpc="http://schemas.microsoft.com/office/word/2010/wordprocessingCanvas" xmlns:mc="http://schemas.openxmlformats.org/markup-compatibility/2006" xmlns:o="urn:schemas-microsoft-com:office:office" xmlns:r="http://schemas.openxmlformats.org/officeDocument/2006/relationships" xmlns:m="http://schemas.openxmlformats.org/officeDocument/2006/math" xmlns:v="urn:schemas-microsoft-com:vml" xmlns:wp14="http://schemas.microsoft.com/office/word/2010/wordprocessingDrawing" xmlns:wp="http://schemas.openxmlformats.org/drawingml/2006/wordprocessingDrawing" xmlns:w10="urn:schemas-microsoft-com:office:word" xmlns:w="http://schemas.openxmlformats.org/wordprocessingml/2006/main" xmlns:w14="http://schemas.microsoft.com/office/word/2010/wordml" xmlns:w15="http://schemas.microsoft.com/office/word/2012/wordml" xmlns:wpg="http://schemas.microsoft.com/office/word/2010/wordprocessingGroup" xmlns:wpi="http://schemas.microsoft.com/office/word/2010/wordprocessingInk" xmlns:wne="http://schemas.microsoft.com/office/word/2006/wordml" xmlns:wps="http://schemas.microsoft.com/office/word/2010/wordprocessingShape" mc:Ignorable="w14 w15 wp14">
   <w:body>
     <w:p>
       <w:pPr>
@@ -324,7 +324,10 @@
         <w:t>0</w:t>
       </w:r>
       <w:r>
-        <w:t>100</w:t>
+        <w:t>10</w:t>
+      </w:r>
+      <w:r>
+        <w:t>0</w:t>
       </w:r>
     </w:p>
     <w:p>
@@ -334,6 +337,9 @@
       <w:r>
         <w:t xml:space="preserve">Name: </w:t>
       </w:r>
+      <w:r>
+        <w:t>Moving forward</w:t>
+      </w:r>
     </w:p>
     <w:p>
       <w:pPr>
@@ -342,29 +348,1530 @@
       <w:r>
         <w:t xml:space="preserve">Text: </w:t>
       </w:r>
-    </w:p>
-    <w:p>
-      <w:pPr>
-        <w:spacing w:after="0"/>
-        <w:rPr>
-          <w:rFonts w:ascii="Calibri" w:eastAsia="Times New Roman" w:hAnsi="Calibri" w:cs="Times New Roman"/>
-          <w:color w:val="000000"/>
-          <w:lang w:eastAsia="fr-FR"/>
-        </w:rPr>
+      <w:r>
+        <w:t>if the user turn on the bot, the motor drives the wheels.</w:t>
+      </w:r>
+    </w:p>
+    <w:p>
+      <w:pPr>
+        <w:spacing w:after="0"/>
       </w:pPr>
       <w:r>
         <w:t>Function:</w:t>
       </w:r>
+      <w:r>
+        <w:t xml:space="preserve"> </w:t>
+      </w:r>
+      <w:proofErr w:type="spellStart"/>
+      <w:r>
+        <w:t>R_</w:t>
+      </w:r>
+      <w:proofErr w:type="gramStart"/>
+      <w:r>
+        <w:t>avancer</w:t>
+      </w:r>
+      <w:proofErr w:type="spellEnd"/>
+      <w:r>
+        <w:t>(</w:t>
+      </w:r>
+      <w:proofErr w:type="gramEnd"/>
+      <w:r>
+        <w:t>).</w:t>
+      </w:r>
+    </w:p>
+    <w:p>
+      <w:pPr>
+        <w:spacing w:after="0"/>
+      </w:pPr>
     </w:p>
     <w:p>
       <w:pPr>
         <w:pStyle w:val="RequirementID"/>
       </w:pPr>
-    </w:p>
-    <w:p>
+      <w:r>
+        <w:t>DDR_00</w:t>
+      </w:r>
+      <w:r>
+        <w:t>200</w:t>
+      </w:r>
+    </w:p>
+    <w:p>
+      <w:pPr>
+        <w:spacing w:after="0"/>
+      </w:pPr>
+      <w:r>
+        <w:t xml:space="preserve">Name: </w:t>
+      </w:r>
+      <w:r>
+        <w:t>Detect obstacle</w:t>
+      </w:r>
+    </w:p>
+    <w:p>
+      <w:pPr>
+        <w:spacing w:after="0"/>
+      </w:pPr>
+      <w:r>
+        <w:t xml:space="preserve">Text: </w:t>
+      </w:r>
+      <w:r>
+        <w:t xml:space="preserve">if </w:t>
+      </w:r>
+      <w:r>
+        <w:t>the sensor detects something closer than 8cm then an obstacle can be considered detected,</w:t>
+      </w:r>
+      <w:r>
+        <w:t xml:space="preserve"> </w:t>
+      </w:r>
+      <w:proofErr w:type="spellStart"/>
+      <w:r>
+        <w:t>get_distance_ultrason</w:t>
+      </w:r>
+      <w:proofErr w:type="spellEnd"/>
+      <w:r>
+        <w:t xml:space="preserve"> shall re</w:t>
+      </w:r>
+      <w:r>
+        <w:t>turns 0, else it shall return 1</w:t>
+      </w:r>
+      <w:r>
+        <w:t>.</w:t>
+      </w:r>
+    </w:p>
+    <w:p>
+      <w:pPr>
+        <w:spacing w:after="0"/>
+      </w:pPr>
+      <w:r>
+        <w:t xml:space="preserve">Function: </w:t>
+      </w:r>
+      <w:proofErr w:type="spellStart"/>
+      <w:r>
+        <w:t>get_distance_</w:t>
+      </w:r>
+      <w:proofErr w:type="gramStart"/>
+      <w:r>
+        <w:t>ultrason</w:t>
+      </w:r>
+      <w:proofErr w:type="spellEnd"/>
+      <w:r>
+        <w:t>()</w:t>
+      </w:r>
+      <w:proofErr w:type="gramEnd"/>
+    </w:p>
+    <w:p>
+      <w:pPr>
+        <w:spacing w:after="0"/>
+      </w:pPr>
+    </w:p>
+    <w:p>
+      <w:pPr>
+        <w:pStyle w:val="RequirementID"/>
+      </w:pPr>
+      <w:r>
+        <w:t>DDR_00</w:t>
+      </w:r>
+      <w:r>
+        <w:t>21</w:t>
+      </w:r>
+      <w:r>
+        <w:t>0</w:t>
+      </w:r>
+    </w:p>
+    <w:p>
+      <w:pPr>
+        <w:spacing w:after="0"/>
+      </w:pPr>
+      <w:r>
+        <w:t xml:space="preserve">Name: </w:t>
+      </w:r>
+      <w:r>
+        <w:t>Sweep obstacle sensor</w:t>
+      </w:r>
+    </w:p>
+    <w:p>
+      <w:r>
+        <w:t xml:space="preserve">Text: </w:t>
+      </w:r>
+    </w:p>
+    <w:p>
+      <w:pPr>
+        <w:rPr>
+          <w:rFonts w:ascii="Segoe UI" w:eastAsia="Times New Roman" w:hAnsi="Segoe UI" w:cs="Segoe UI"/>
+          <w:sz w:val="21"/>
+          <w:szCs w:val="21"/>
+          <w:lang w:val="fr-FR" w:eastAsia="fr-FR"/>
+        </w:rPr>
+      </w:pPr>
+      <w:r>
+        <w:rPr>
+          <w:rFonts w:ascii="Segoe UI" w:eastAsia="Times New Roman" w:hAnsi="Segoe UI" w:cs="Segoe UI"/>
+          <w:b/>
+          <w:sz w:val="21"/>
+          <w:szCs w:val="21"/>
+          <w:lang w:val="fr-FR" w:eastAsia="fr-FR"/>
+        </w:rPr>
+        <w:t xml:space="preserve">If the </w:t>
+      </w:r>
+      <w:proofErr w:type="spellStart"/>
+      <w:r>
+        <w:rPr>
+          <w:rFonts w:ascii="Segoe UI" w:eastAsia="Times New Roman" w:hAnsi="Segoe UI" w:cs="Segoe UI"/>
+          <w:b/>
+          <w:sz w:val="21"/>
+          <w:szCs w:val="21"/>
+          <w:lang w:val="fr-FR" w:eastAsia="fr-FR"/>
+        </w:rPr>
+        <w:t>servomotor</w:t>
+      </w:r>
+      <w:proofErr w:type="spellEnd"/>
+      <w:r>
+        <w:rPr>
+          <w:rFonts w:ascii="Segoe UI" w:eastAsia="Times New Roman" w:hAnsi="Segoe UI" w:cs="Segoe UI"/>
+          <w:b/>
+          <w:sz w:val="21"/>
+          <w:szCs w:val="21"/>
+          <w:lang w:val="fr-FR" w:eastAsia="fr-FR"/>
+        </w:rPr>
+        <w:t xml:space="preserve"> </w:t>
+      </w:r>
+      <w:proofErr w:type="spellStart"/>
+      <w:r>
+        <w:rPr>
+          <w:rFonts w:ascii="Segoe UI" w:eastAsia="Times New Roman" w:hAnsi="Segoe UI" w:cs="Segoe UI"/>
+          <w:b/>
+          <w:sz w:val="21"/>
+          <w:szCs w:val="21"/>
+          <w:lang w:val="fr-FR" w:eastAsia="fr-FR"/>
+        </w:rPr>
+        <w:t>rotates</w:t>
+      </w:r>
+      <w:proofErr w:type="spellEnd"/>
+      <w:r>
+        <w:rPr>
+          <w:rFonts w:ascii="Segoe UI" w:eastAsia="Times New Roman" w:hAnsi="Segoe UI" w:cs="Segoe UI"/>
+          <w:b/>
+          <w:sz w:val="21"/>
+          <w:szCs w:val="21"/>
+          <w:lang w:val="fr-FR" w:eastAsia="fr-FR"/>
+        </w:rPr>
+        <w:t xml:space="preserve"> </w:t>
+      </w:r>
+      <w:proofErr w:type="spellStart"/>
+      <w:r>
+        <w:rPr>
+          <w:rFonts w:ascii="Segoe UI" w:eastAsia="Times New Roman" w:hAnsi="Segoe UI" w:cs="Segoe UI"/>
+          <w:b/>
+          <w:sz w:val="21"/>
+          <w:szCs w:val="21"/>
+          <w:lang w:val="fr-FR" w:eastAsia="fr-FR"/>
+        </w:rPr>
+        <w:t>clockwise</w:t>
+      </w:r>
+      <w:proofErr w:type="spellEnd"/>
+      <w:r>
+        <w:rPr>
+          <w:rFonts w:ascii="Segoe UI" w:eastAsia="Times New Roman" w:hAnsi="Segoe UI" w:cs="Segoe UI"/>
+          <w:b/>
+          <w:sz w:val="21"/>
+          <w:szCs w:val="21"/>
+          <w:lang w:val="fr-FR" w:eastAsia="fr-FR"/>
+        </w:rPr>
+        <w:t>:</w:t>
+      </w:r>
+      <w:r>
+        <w:rPr>
+          <w:rFonts w:ascii="Segoe UI" w:eastAsia="Times New Roman" w:hAnsi="Segoe UI" w:cs="Segoe UI"/>
+          <w:sz w:val="21"/>
+          <w:szCs w:val="21"/>
+          <w:lang w:val="fr-FR" w:eastAsia="fr-FR"/>
+        </w:rPr>
+        <w:t> </w:t>
+      </w:r>
+    </w:p>
+    <w:p>
+      <w:pPr>
+        <w:spacing w:after="0" w:line="240" w:lineRule="auto"/>
+        <w:rPr>
+          <w:rFonts w:ascii="Segoe UI" w:eastAsia="Times New Roman" w:hAnsi="Segoe UI" w:cs="Segoe UI"/>
+          <w:sz w:val="21"/>
+          <w:szCs w:val="21"/>
+          <w:lang w:val="fr-FR" w:eastAsia="fr-FR"/>
+        </w:rPr>
+      </w:pPr>
+      <w:r>
+        <w:rPr>
+          <w:rFonts w:ascii="Segoe UI" w:eastAsia="Times New Roman" w:hAnsi="Segoe UI" w:cs="Segoe UI"/>
+          <w:sz w:val="21"/>
+          <w:szCs w:val="21"/>
+          <w:lang w:val="fr-FR" w:eastAsia="fr-FR"/>
+        </w:rPr>
+        <w:t xml:space="preserve">If </w:t>
+      </w:r>
+      <w:proofErr w:type="spellStart"/>
+      <w:r>
+        <w:rPr>
+          <w:rFonts w:ascii="Segoe UI" w:eastAsia="Times New Roman" w:hAnsi="Segoe UI" w:cs="Segoe UI"/>
+          <w:sz w:val="21"/>
+          <w:szCs w:val="21"/>
+          <w:lang w:val="fr-FR" w:eastAsia="fr-FR"/>
+        </w:rPr>
+        <w:t>it</w:t>
+      </w:r>
+      <w:proofErr w:type="spellEnd"/>
+      <w:r>
+        <w:rPr>
+          <w:rFonts w:ascii="Segoe UI" w:eastAsia="Times New Roman" w:hAnsi="Segoe UI" w:cs="Segoe UI"/>
+          <w:sz w:val="21"/>
+          <w:szCs w:val="21"/>
+          <w:lang w:val="fr-FR" w:eastAsia="fr-FR"/>
+        </w:rPr>
+        <w:t xml:space="preserve"> </w:t>
+      </w:r>
+      <w:proofErr w:type="spellStart"/>
+      <w:r>
+        <w:rPr>
+          <w:rFonts w:ascii="Segoe UI" w:eastAsia="Times New Roman" w:hAnsi="Segoe UI" w:cs="Segoe UI"/>
+          <w:sz w:val="21"/>
+          <w:szCs w:val="21"/>
+          <w:lang w:val="fr-FR" w:eastAsia="fr-FR"/>
+        </w:rPr>
+        <w:t>has</w:t>
+      </w:r>
+      <w:r>
+        <w:rPr>
+          <w:rFonts w:ascii="Segoe UI" w:eastAsia="Times New Roman" w:hAnsi="Segoe UI" w:cs="Segoe UI"/>
+          <w:sz w:val="21"/>
+          <w:szCs w:val="21"/>
+          <w:lang w:val="fr-FR" w:eastAsia="fr-FR"/>
+        </w:rPr>
+        <w:t>n't</w:t>
+      </w:r>
+      <w:proofErr w:type="spellEnd"/>
+      <w:r>
+        <w:rPr>
+          <w:rFonts w:ascii="Segoe UI" w:eastAsia="Times New Roman" w:hAnsi="Segoe UI" w:cs="Segoe UI"/>
+          <w:sz w:val="21"/>
+          <w:szCs w:val="21"/>
+          <w:lang w:val="fr-FR" w:eastAsia="fr-FR"/>
+        </w:rPr>
+        <w:t xml:space="preserve"> </w:t>
+      </w:r>
+      <w:proofErr w:type="spellStart"/>
+      <w:r>
+        <w:rPr>
+          <w:rFonts w:ascii="Segoe UI" w:eastAsia="Times New Roman" w:hAnsi="Segoe UI" w:cs="Segoe UI"/>
+          <w:sz w:val="21"/>
+          <w:szCs w:val="21"/>
+          <w:lang w:val="fr-FR" w:eastAsia="fr-FR"/>
+        </w:rPr>
+        <w:t>reach</w:t>
+      </w:r>
+      <w:proofErr w:type="spellEnd"/>
+      <w:r>
+        <w:rPr>
+          <w:rFonts w:ascii="Segoe UI" w:eastAsia="Times New Roman" w:hAnsi="Segoe UI" w:cs="Segoe UI"/>
+          <w:sz w:val="21"/>
+          <w:szCs w:val="21"/>
+          <w:lang w:val="fr-FR" w:eastAsia="fr-FR"/>
+        </w:rPr>
+        <w:t xml:space="preserve"> 45° </w:t>
+      </w:r>
+      <w:proofErr w:type="spellStart"/>
+      <w:r>
+        <w:rPr>
+          <w:rFonts w:ascii="Segoe UI" w:eastAsia="Times New Roman" w:hAnsi="Segoe UI" w:cs="Segoe UI"/>
+          <w:sz w:val="21"/>
+          <w:szCs w:val="21"/>
+          <w:lang w:val="fr-FR" w:eastAsia="fr-FR"/>
+        </w:rPr>
+        <w:t>then</w:t>
+      </w:r>
+      <w:proofErr w:type="spellEnd"/>
+      <w:r>
+        <w:rPr>
+          <w:rFonts w:ascii="Segoe UI" w:eastAsia="Times New Roman" w:hAnsi="Segoe UI" w:cs="Segoe UI"/>
+          <w:sz w:val="21"/>
+          <w:szCs w:val="21"/>
+          <w:lang w:val="fr-FR" w:eastAsia="fr-FR"/>
+        </w:rPr>
+        <w:t xml:space="preserve"> </w:t>
+      </w:r>
+      <w:proofErr w:type="spellStart"/>
+      <w:r>
+        <w:rPr>
+          <w:rFonts w:ascii="Segoe UI" w:eastAsia="Times New Roman" w:hAnsi="Segoe UI" w:cs="Segoe UI"/>
+          <w:sz w:val="21"/>
+          <w:szCs w:val="21"/>
+          <w:lang w:val="fr-FR" w:eastAsia="fr-FR"/>
+        </w:rPr>
+        <w:t>it</w:t>
+      </w:r>
+      <w:proofErr w:type="spellEnd"/>
+      <w:r>
+        <w:rPr>
+          <w:rFonts w:ascii="Segoe UI" w:eastAsia="Times New Roman" w:hAnsi="Segoe UI" w:cs="Segoe UI"/>
+          <w:sz w:val="21"/>
+          <w:szCs w:val="21"/>
+          <w:lang w:val="fr-FR" w:eastAsia="fr-FR"/>
+        </w:rPr>
+        <w:t xml:space="preserve"> </w:t>
+      </w:r>
+      <w:proofErr w:type="spellStart"/>
+      <w:r>
+        <w:rPr>
+          <w:rFonts w:ascii="Segoe UI" w:eastAsia="Times New Roman" w:hAnsi="Segoe UI" w:cs="Segoe UI"/>
+          <w:sz w:val="21"/>
+          <w:szCs w:val="21"/>
+          <w:lang w:val="fr-FR" w:eastAsia="fr-FR"/>
+        </w:rPr>
+        <w:t>shall</w:t>
+      </w:r>
+      <w:proofErr w:type="spellEnd"/>
+      <w:r>
+        <w:rPr>
+          <w:rFonts w:ascii="Segoe UI" w:eastAsia="Times New Roman" w:hAnsi="Segoe UI" w:cs="Segoe UI"/>
+          <w:sz w:val="21"/>
+          <w:szCs w:val="21"/>
+          <w:lang w:val="fr-FR" w:eastAsia="fr-FR"/>
+        </w:rPr>
+        <w:t xml:space="preserve"> </w:t>
+      </w:r>
+      <w:proofErr w:type="spellStart"/>
+      <w:r>
+        <w:rPr>
+          <w:rFonts w:ascii="Segoe UI" w:eastAsia="Times New Roman" w:hAnsi="Segoe UI" w:cs="Segoe UI"/>
+          <w:sz w:val="21"/>
+          <w:szCs w:val="21"/>
+          <w:lang w:val="fr-FR" w:eastAsia="fr-FR"/>
+        </w:rPr>
+        <w:t>keep</w:t>
+      </w:r>
+      <w:proofErr w:type="spellEnd"/>
+      <w:r>
+        <w:rPr>
+          <w:rFonts w:ascii="Segoe UI" w:eastAsia="Times New Roman" w:hAnsi="Segoe UI" w:cs="Segoe UI"/>
+          <w:sz w:val="21"/>
+          <w:szCs w:val="21"/>
+          <w:lang w:val="fr-FR" w:eastAsia="fr-FR"/>
+        </w:rPr>
+        <w:t xml:space="preserve"> </w:t>
+      </w:r>
+      <w:proofErr w:type="spellStart"/>
+      <w:r>
+        <w:rPr>
+          <w:rFonts w:ascii="Segoe UI" w:eastAsia="Times New Roman" w:hAnsi="Segoe UI" w:cs="Segoe UI"/>
+          <w:sz w:val="21"/>
+          <w:szCs w:val="21"/>
+          <w:lang w:val="fr-FR" w:eastAsia="fr-FR"/>
+        </w:rPr>
+        <w:t>rotating</w:t>
+      </w:r>
+      <w:proofErr w:type="spellEnd"/>
+      <w:r>
+        <w:rPr>
+          <w:rFonts w:ascii="Segoe UI" w:eastAsia="Times New Roman" w:hAnsi="Segoe UI" w:cs="Segoe UI"/>
+          <w:sz w:val="21"/>
+          <w:szCs w:val="21"/>
+          <w:lang w:val="fr-FR" w:eastAsia="fr-FR"/>
+        </w:rPr>
+        <w:t xml:space="preserve"> </w:t>
+      </w:r>
+      <w:proofErr w:type="spellStart"/>
+      <w:r>
+        <w:rPr>
+          <w:rFonts w:ascii="Segoe UI" w:eastAsia="Times New Roman" w:hAnsi="Segoe UI" w:cs="Segoe UI"/>
+          <w:sz w:val="21"/>
+          <w:szCs w:val="21"/>
+          <w:lang w:val="fr-FR" w:eastAsia="fr-FR"/>
+        </w:rPr>
+        <w:t>clockwise</w:t>
+      </w:r>
+      <w:proofErr w:type="spellEnd"/>
+      <w:r>
+        <w:rPr>
+          <w:rFonts w:ascii="Segoe UI" w:eastAsia="Times New Roman" w:hAnsi="Segoe UI" w:cs="Segoe UI"/>
+          <w:sz w:val="21"/>
+          <w:szCs w:val="21"/>
+          <w:lang w:val="fr-FR" w:eastAsia="fr-FR"/>
+        </w:rPr>
+        <w:t xml:space="preserve"> </w:t>
+      </w:r>
+      <w:proofErr w:type="spellStart"/>
+      <w:r>
+        <w:rPr>
+          <w:rFonts w:ascii="Segoe UI" w:eastAsia="Times New Roman" w:hAnsi="Segoe UI" w:cs="Segoe UI"/>
+          <w:sz w:val="21"/>
+          <w:szCs w:val="21"/>
+          <w:lang w:val="fr-FR" w:eastAsia="fr-FR"/>
+        </w:rPr>
+        <w:t>else</w:t>
+      </w:r>
+      <w:proofErr w:type="spellEnd"/>
+      <w:r>
+        <w:rPr>
+          <w:rFonts w:ascii="Segoe UI" w:eastAsia="Times New Roman" w:hAnsi="Segoe UI" w:cs="Segoe UI"/>
+          <w:sz w:val="21"/>
+          <w:szCs w:val="21"/>
+          <w:lang w:val="fr-FR" w:eastAsia="fr-FR"/>
+        </w:rPr>
+        <w:t xml:space="preserve"> </w:t>
+      </w:r>
+      <w:proofErr w:type="spellStart"/>
+      <w:r>
+        <w:rPr>
+          <w:rFonts w:ascii="Segoe UI" w:eastAsia="Times New Roman" w:hAnsi="Segoe UI" w:cs="Segoe UI"/>
+          <w:sz w:val="21"/>
+          <w:szCs w:val="21"/>
+          <w:lang w:val="fr-FR" w:eastAsia="fr-FR"/>
+        </w:rPr>
+        <w:t>it</w:t>
+      </w:r>
+      <w:proofErr w:type="spellEnd"/>
+      <w:r>
+        <w:rPr>
+          <w:rFonts w:ascii="Segoe UI" w:eastAsia="Times New Roman" w:hAnsi="Segoe UI" w:cs="Segoe UI"/>
+          <w:sz w:val="21"/>
+          <w:szCs w:val="21"/>
+          <w:lang w:val="fr-FR" w:eastAsia="fr-FR"/>
+        </w:rPr>
+        <w:t xml:space="preserve"> </w:t>
+      </w:r>
+      <w:proofErr w:type="spellStart"/>
+      <w:r>
+        <w:rPr>
+          <w:rFonts w:ascii="Segoe UI" w:eastAsia="Times New Roman" w:hAnsi="Segoe UI" w:cs="Segoe UI"/>
+          <w:sz w:val="21"/>
+          <w:szCs w:val="21"/>
+          <w:lang w:val="fr-FR" w:eastAsia="fr-FR"/>
+        </w:rPr>
+        <w:t>should</w:t>
+      </w:r>
+      <w:proofErr w:type="spellEnd"/>
+      <w:r>
+        <w:rPr>
+          <w:rFonts w:ascii="Segoe UI" w:eastAsia="Times New Roman" w:hAnsi="Segoe UI" w:cs="Segoe UI"/>
+          <w:sz w:val="21"/>
+          <w:szCs w:val="21"/>
+          <w:lang w:val="fr-FR" w:eastAsia="fr-FR"/>
+        </w:rPr>
+        <w:t xml:space="preserve"> </w:t>
+      </w:r>
+      <w:proofErr w:type="spellStart"/>
+      <w:r>
+        <w:rPr>
+          <w:rFonts w:ascii="Segoe UI" w:eastAsia="Times New Roman" w:hAnsi="Segoe UI" w:cs="Segoe UI"/>
+          <w:sz w:val="21"/>
+          <w:szCs w:val="21"/>
+          <w:lang w:val="fr-FR" w:eastAsia="fr-FR"/>
+        </w:rPr>
+        <w:t>rotate</w:t>
+      </w:r>
+      <w:proofErr w:type="spellEnd"/>
+      <w:r>
+        <w:rPr>
+          <w:rFonts w:ascii="Segoe UI" w:eastAsia="Times New Roman" w:hAnsi="Segoe UI" w:cs="Segoe UI"/>
+          <w:sz w:val="21"/>
+          <w:szCs w:val="21"/>
+          <w:lang w:val="fr-FR" w:eastAsia="fr-FR"/>
+        </w:rPr>
+        <w:t xml:space="preserve"> </w:t>
+      </w:r>
+      <w:proofErr w:type="spellStart"/>
+      <w:r>
+        <w:rPr>
+          <w:rFonts w:ascii="Segoe UI" w:eastAsia="Times New Roman" w:hAnsi="Segoe UI" w:cs="Segoe UI"/>
+          <w:sz w:val="21"/>
+          <w:szCs w:val="21"/>
+          <w:lang w:val="fr-FR" w:eastAsia="fr-FR"/>
+        </w:rPr>
+        <w:t>counterclockwise</w:t>
+      </w:r>
+      <w:proofErr w:type="spellEnd"/>
+      <w:r>
+        <w:rPr>
+          <w:rFonts w:ascii="Segoe UI" w:eastAsia="Times New Roman" w:hAnsi="Segoe UI" w:cs="Segoe UI"/>
+          <w:sz w:val="21"/>
+          <w:szCs w:val="21"/>
+          <w:lang w:val="fr-FR" w:eastAsia="fr-FR"/>
+        </w:rPr>
+        <w:t>.</w:t>
+      </w:r>
+    </w:p>
+    <w:p>
+      <w:pPr>
+        <w:spacing w:after="0" w:line="240" w:lineRule="auto"/>
+        <w:rPr>
+          <w:rFonts w:ascii="Segoe UI" w:eastAsia="Times New Roman" w:hAnsi="Segoe UI" w:cs="Segoe UI"/>
+          <w:sz w:val="21"/>
+          <w:szCs w:val="21"/>
+          <w:lang w:val="fr-FR" w:eastAsia="fr-FR"/>
+        </w:rPr>
+      </w:pPr>
+      <w:r>
+        <w:rPr>
+          <w:rFonts w:ascii="Segoe UI" w:eastAsia="Times New Roman" w:hAnsi="Segoe UI" w:cs="Segoe UI"/>
+          <w:sz w:val="21"/>
+          <w:szCs w:val="21"/>
+          <w:lang w:val="fr-FR" w:eastAsia="fr-FR"/>
+        </w:rPr>
+        <w:t> </w:t>
+      </w:r>
+    </w:p>
+    <w:p>
+      <w:pPr>
+        <w:spacing w:after="0" w:line="240" w:lineRule="auto"/>
+        <w:rPr>
+          <w:rFonts w:ascii="Segoe UI" w:eastAsia="Times New Roman" w:hAnsi="Segoe UI" w:cs="Segoe UI"/>
+          <w:b/>
+          <w:sz w:val="21"/>
+          <w:szCs w:val="21"/>
+          <w:lang w:val="fr-FR" w:eastAsia="fr-FR"/>
+        </w:rPr>
+      </w:pPr>
+      <w:r>
+        <w:rPr>
+          <w:rFonts w:ascii="Segoe UI" w:eastAsia="Times New Roman" w:hAnsi="Segoe UI" w:cs="Segoe UI"/>
+          <w:b/>
+          <w:sz w:val="21"/>
+          <w:szCs w:val="21"/>
+          <w:lang w:val="fr-FR" w:eastAsia="fr-FR"/>
+        </w:rPr>
+        <w:t xml:space="preserve">If the </w:t>
+      </w:r>
+      <w:proofErr w:type="spellStart"/>
+      <w:r>
+        <w:rPr>
+          <w:rFonts w:ascii="Segoe UI" w:eastAsia="Times New Roman" w:hAnsi="Segoe UI" w:cs="Segoe UI"/>
+          <w:b/>
+          <w:sz w:val="21"/>
+          <w:szCs w:val="21"/>
+          <w:lang w:val="fr-FR" w:eastAsia="fr-FR"/>
+        </w:rPr>
+        <w:t>servomotor</w:t>
+      </w:r>
+      <w:proofErr w:type="spellEnd"/>
+      <w:r>
+        <w:rPr>
+          <w:rFonts w:ascii="Segoe UI" w:eastAsia="Times New Roman" w:hAnsi="Segoe UI" w:cs="Segoe UI"/>
+          <w:b/>
+          <w:sz w:val="21"/>
+          <w:szCs w:val="21"/>
+          <w:lang w:val="fr-FR" w:eastAsia="fr-FR"/>
+        </w:rPr>
+        <w:t xml:space="preserve"> </w:t>
+      </w:r>
+      <w:proofErr w:type="spellStart"/>
+      <w:r>
+        <w:rPr>
+          <w:rFonts w:ascii="Segoe UI" w:eastAsia="Times New Roman" w:hAnsi="Segoe UI" w:cs="Segoe UI"/>
+          <w:b/>
+          <w:sz w:val="21"/>
+          <w:szCs w:val="21"/>
+          <w:lang w:val="fr-FR" w:eastAsia="fr-FR"/>
+        </w:rPr>
+        <w:t>rotates</w:t>
+      </w:r>
+      <w:proofErr w:type="spellEnd"/>
+      <w:r>
+        <w:rPr>
+          <w:rFonts w:ascii="Segoe UI" w:eastAsia="Times New Roman" w:hAnsi="Segoe UI" w:cs="Segoe UI"/>
+          <w:b/>
+          <w:sz w:val="21"/>
+          <w:szCs w:val="21"/>
+          <w:lang w:val="fr-FR" w:eastAsia="fr-FR"/>
+        </w:rPr>
+        <w:t xml:space="preserve"> </w:t>
+      </w:r>
+      <w:proofErr w:type="spellStart"/>
+      <w:r>
+        <w:rPr>
+          <w:rFonts w:ascii="Segoe UI" w:eastAsia="Times New Roman" w:hAnsi="Segoe UI" w:cs="Segoe UI"/>
+          <w:b/>
+          <w:sz w:val="21"/>
+          <w:szCs w:val="21"/>
+          <w:lang w:val="fr-FR" w:eastAsia="fr-FR"/>
+        </w:rPr>
+        <w:t>counterclockwise</w:t>
+      </w:r>
+      <w:proofErr w:type="spellEnd"/>
+      <w:r>
+        <w:rPr>
+          <w:rFonts w:ascii="Segoe UI" w:eastAsia="Times New Roman" w:hAnsi="Segoe UI" w:cs="Segoe UI"/>
+          <w:b/>
+          <w:sz w:val="21"/>
+          <w:szCs w:val="21"/>
+          <w:lang w:val="fr-FR" w:eastAsia="fr-FR"/>
+        </w:rPr>
+        <w:t xml:space="preserve"> :</w:t>
+      </w:r>
+    </w:p>
+    <w:p>
+      <w:pPr>
+        <w:spacing w:after="0" w:line="240" w:lineRule="auto"/>
+        <w:rPr>
+          <w:rFonts w:ascii="Segoe UI" w:eastAsia="Times New Roman" w:hAnsi="Segoe UI" w:cs="Segoe UI"/>
+          <w:sz w:val="21"/>
+          <w:szCs w:val="21"/>
+          <w:lang w:val="fr-FR" w:eastAsia="fr-FR"/>
+        </w:rPr>
+      </w:pPr>
+      <w:r>
+        <w:rPr>
+          <w:rFonts w:ascii="Segoe UI" w:eastAsia="Times New Roman" w:hAnsi="Segoe UI" w:cs="Segoe UI"/>
+          <w:sz w:val="21"/>
+          <w:szCs w:val="21"/>
+          <w:lang w:val="fr-FR" w:eastAsia="fr-FR"/>
+        </w:rPr>
+        <w:t> </w:t>
+      </w:r>
+    </w:p>
+    <w:p>
+      <w:pPr>
+        <w:spacing w:after="0" w:line="240" w:lineRule="auto"/>
+        <w:rPr>
+          <w:rFonts w:ascii="Segoe UI" w:eastAsia="Times New Roman" w:hAnsi="Segoe UI" w:cs="Segoe UI"/>
+          <w:sz w:val="21"/>
+          <w:szCs w:val="21"/>
+          <w:lang w:val="fr-FR" w:eastAsia="fr-FR"/>
+        </w:rPr>
+      </w:pPr>
+      <w:r>
+        <w:rPr>
+          <w:rFonts w:ascii="Segoe UI" w:eastAsia="Times New Roman" w:hAnsi="Segoe UI" w:cs="Segoe UI"/>
+          <w:sz w:val="21"/>
+          <w:szCs w:val="21"/>
+          <w:lang w:val="fr-FR" w:eastAsia="fr-FR"/>
+        </w:rPr>
+        <w:t xml:space="preserve">If </w:t>
+      </w:r>
+      <w:proofErr w:type="spellStart"/>
+      <w:r>
+        <w:rPr>
+          <w:rFonts w:ascii="Segoe UI" w:eastAsia="Times New Roman" w:hAnsi="Segoe UI" w:cs="Segoe UI"/>
+          <w:sz w:val="21"/>
+          <w:szCs w:val="21"/>
+          <w:lang w:val="fr-FR" w:eastAsia="fr-FR"/>
+        </w:rPr>
+        <w:t>it</w:t>
+      </w:r>
+      <w:proofErr w:type="spellEnd"/>
+      <w:r>
+        <w:rPr>
+          <w:rFonts w:ascii="Segoe UI" w:eastAsia="Times New Roman" w:hAnsi="Segoe UI" w:cs="Segoe UI"/>
+          <w:sz w:val="21"/>
+          <w:szCs w:val="21"/>
+          <w:lang w:val="fr-FR" w:eastAsia="fr-FR"/>
+        </w:rPr>
+        <w:t xml:space="preserve"> </w:t>
+      </w:r>
+      <w:proofErr w:type="spellStart"/>
+      <w:r>
+        <w:rPr>
+          <w:rFonts w:ascii="Segoe UI" w:eastAsia="Times New Roman" w:hAnsi="Segoe UI" w:cs="Segoe UI"/>
+          <w:sz w:val="21"/>
+          <w:szCs w:val="21"/>
+          <w:lang w:val="fr-FR" w:eastAsia="fr-FR"/>
+        </w:rPr>
+        <w:t>hasn't</w:t>
+      </w:r>
+      <w:proofErr w:type="spellEnd"/>
+      <w:r>
+        <w:rPr>
+          <w:rFonts w:ascii="Segoe UI" w:eastAsia="Times New Roman" w:hAnsi="Segoe UI" w:cs="Segoe UI"/>
+          <w:sz w:val="21"/>
+          <w:szCs w:val="21"/>
+          <w:lang w:val="fr-FR" w:eastAsia="fr-FR"/>
+        </w:rPr>
+        <w:t xml:space="preserve"> </w:t>
+      </w:r>
+      <w:proofErr w:type="spellStart"/>
+      <w:r>
+        <w:rPr>
+          <w:rFonts w:ascii="Segoe UI" w:eastAsia="Times New Roman" w:hAnsi="Segoe UI" w:cs="Segoe UI"/>
+          <w:sz w:val="21"/>
+          <w:szCs w:val="21"/>
+          <w:lang w:val="fr-FR" w:eastAsia="fr-FR"/>
+        </w:rPr>
+        <w:t>reach</w:t>
+      </w:r>
+      <w:proofErr w:type="spellEnd"/>
+      <w:r>
+        <w:rPr>
+          <w:rFonts w:ascii="Segoe UI" w:eastAsia="Times New Roman" w:hAnsi="Segoe UI" w:cs="Segoe UI"/>
+          <w:sz w:val="21"/>
+          <w:szCs w:val="21"/>
+          <w:lang w:val="fr-FR" w:eastAsia="fr-FR"/>
+        </w:rPr>
+        <w:t xml:space="preserve"> -45° </w:t>
+      </w:r>
+      <w:proofErr w:type="spellStart"/>
+      <w:r>
+        <w:rPr>
+          <w:rFonts w:ascii="Segoe UI" w:eastAsia="Times New Roman" w:hAnsi="Segoe UI" w:cs="Segoe UI"/>
+          <w:sz w:val="21"/>
+          <w:szCs w:val="21"/>
+          <w:lang w:val="fr-FR" w:eastAsia="fr-FR"/>
+        </w:rPr>
+        <w:t>then</w:t>
+      </w:r>
+      <w:proofErr w:type="spellEnd"/>
+      <w:r>
+        <w:rPr>
+          <w:rFonts w:ascii="Segoe UI" w:eastAsia="Times New Roman" w:hAnsi="Segoe UI" w:cs="Segoe UI"/>
+          <w:sz w:val="21"/>
+          <w:szCs w:val="21"/>
+          <w:lang w:val="fr-FR" w:eastAsia="fr-FR"/>
+        </w:rPr>
+        <w:t xml:space="preserve"> </w:t>
+      </w:r>
+      <w:proofErr w:type="spellStart"/>
+      <w:r>
+        <w:rPr>
+          <w:rFonts w:ascii="Segoe UI" w:eastAsia="Times New Roman" w:hAnsi="Segoe UI" w:cs="Segoe UI"/>
+          <w:sz w:val="21"/>
+          <w:szCs w:val="21"/>
+          <w:lang w:val="fr-FR" w:eastAsia="fr-FR"/>
+        </w:rPr>
+        <w:t>it</w:t>
+      </w:r>
+      <w:proofErr w:type="spellEnd"/>
+      <w:r>
+        <w:rPr>
+          <w:rFonts w:ascii="Segoe UI" w:eastAsia="Times New Roman" w:hAnsi="Segoe UI" w:cs="Segoe UI"/>
+          <w:sz w:val="21"/>
+          <w:szCs w:val="21"/>
+          <w:lang w:val="fr-FR" w:eastAsia="fr-FR"/>
+        </w:rPr>
+        <w:t xml:space="preserve"> </w:t>
+      </w:r>
+      <w:proofErr w:type="spellStart"/>
+      <w:r>
+        <w:rPr>
+          <w:rFonts w:ascii="Segoe UI" w:eastAsia="Times New Roman" w:hAnsi="Segoe UI" w:cs="Segoe UI"/>
+          <w:sz w:val="21"/>
+          <w:szCs w:val="21"/>
+          <w:lang w:val="fr-FR" w:eastAsia="fr-FR"/>
+        </w:rPr>
+        <w:t>shall</w:t>
+      </w:r>
+      <w:proofErr w:type="spellEnd"/>
+      <w:r>
+        <w:rPr>
+          <w:rFonts w:ascii="Segoe UI" w:eastAsia="Times New Roman" w:hAnsi="Segoe UI" w:cs="Segoe UI"/>
+          <w:sz w:val="21"/>
+          <w:szCs w:val="21"/>
+          <w:lang w:val="fr-FR" w:eastAsia="fr-FR"/>
+        </w:rPr>
+        <w:t xml:space="preserve"> </w:t>
+      </w:r>
+      <w:proofErr w:type="spellStart"/>
+      <w:r>
+        <w:rPr>
+          <w:rFonts w:ascii="Segoe UI" w:eastAsia="Times New Roman" w:hAnsi="Segoe UI" w:cs="Segoe UI"/>
+          <w:sz w:val="21"/>
+          <w:szCs w:val="21"/>
+          <w:lang w:val="fr-FR" w:eastAsia="fr-FR"/>
+        </w:rPr>
+        <w:t>keep</w:t>
+      </w:r>
+      <w:proofErr w:type="spellEnd"/>
+      <w:r>
+        <w:rPr>
+          <w:rFonts w:ascii="Segoe UI" w:eastAsia="Times New Roman" w:hAnsi="Segoe UI" w:cs="Segoe UI"/>
+          <w:sz w:val="21"/>
+          <w:szCs w:val="21"/>
+          <w:lang w:val="fr-FR" w:eastAsia="fr-FR"/>
+        </w:rPr>
+        <w:t xml:space="preserve"> </w:t>
+      </w:r>
+      <w:proofErr w:type="spellStart"/>
+      <w:r>
+        <w:rPr>
+          <w:rFonts w:ascii="Segoe UI" w:eastAsia="Times New Roman" w:hAnsi="Segoe UI" w:cs="Segoe UI"/>
+          <w:sz w:val="21"/>
+          <w:szCs w:val="21"/>
+          <w:lang w:val="fr-FR" w:eastAsia="fr-FR"/>
+        </w:rPr>
+        <w:t>rotating</w:t>
+      </w:r>
+      <w:proofErr w:type="spellEnd"/>
+      <w:r>
+        <w:rPr>
+          <w:rFonts w:ascii="Segoe UI" w:eastAsia="Times New Roman" w:hAnsi="Segoe UI" w:cs="Segoe UI"/>
+          <w:sz w:val="21"/>
+          <w:szCs w:val="21"/>
+          <w:lang w:val="fr-FR" w:eastAsia="fr-FR"/>
+        </w:rPr>
+        <w:t xml:space="preserve"> </w:t>
+      </w:r>
+      <w:proofErr w:type="spellStart"/>
+      <w:r>
+        <w:rPr>
+          <w:rFonts w:ascii="Segoe UI" w:eastAsia="Times New Roman" w:hAnsi="Segoe UI" w:cs="Segoe UI"/>
+          <w:sz w:val="21"/>
+          <w:szCs w:val="21"/>
+          <w:lang w:val="fr-FR" w:eastAsia="fr-FR"/>
+        </w:rPr>
+        <w:t>counterclockwise</w:t>
+      </w:r>
+      <w:proofErr w:type="spellEnd"/>
+      <w:r>
+        <w:rPr>
+          <w:rFonts w:ascii="Segoe UI" w:eastAsia="Times New Roman" w:hAnsi="Segoe UI" w:cs="Segoe UI"/>
+          <w:sz w:val="21"/>
+          <w:szCs w:val="21"/>
+          <w:lang w:val="fr-FR" w:eastAsia="fr-FR"/>
+        </w:rPr>
+        <w:t xml:space="preserve"> else </w:t>
+      </w:r>
+      <w:proofErr w:type="spellStart"/>
+      <w:r>
+        <w:rPr>
+          <w:rFonts w:ascii="Segoe UI" w:eastAsia="Times New Roman" w:hAnsi="Segoe UI" w:cs="Segoe UI"/>
+          <w:sz w:val="21"/>
+          <w:szCs w:val="21"/>
+          <w:lang w:val="fr-FR" w:eastAsia="fr-FR"/>
+        </w:rPr>
+        <w:t>it</w:t>
+      </w:r>
+      <w:proofErr w:type="spellEnd"/>
+      <w:r>
+        <w:rPr>
+          <w:rFonts w:ascii="Segoe UI" w:eastAsia="Times New Roman" w:hAnsi="Segoe UI" w:cs="Segoe UI"/>
+          <w:sz w:val="21"/>
+          <w:szCs w:val="21"/>
+          <w:lang w:val="fr-FR" w:eastAsia="fr-FR"/>
+        </w:rPr>
+        <w:t xml:space="preserve"> </w:t>
+      </w:r>
+      <w:proofErr w:type="spellStart"/>
+      <w:r>
+        <w:rPr>
+          <w:rFonts w:ascii="Segoe UI" w:eastAsia="Times New Roman" w:hAnsi="Segoe UI" w:cs="Segoe UI"/>
+          <w:sz w:val="21"/>
+          <w:szCs w:val="21"/>
+          <w:lang w:val="fr-FR" w:eastAsia="fr-FR"/>
+        </w:rPr>
+        <w:t>should</w:t>
+      </w:r>
+      <w:proofErr w:type="spellEnd"/>
+      <w:r>
+        <w:rPr>
+          <w:rFonts w:ascii="Segoe UI" w:eastAsia="Times New Roman" w:hAnsi="Segoe UI" w:cs="Segoe UI"/>
+          <w:sz w:val="21"/>
+          <w:szCs w:val="21"/>
+          <w:lang w:val="fr-FR" w:eastAsia="fr-FR"/>
+        </w:rPr>
+        <w:t xml:space="preserve"> </w:t>
+      </w:r>
+      <w:proofErr w:type="spellStart"/>
+      <w:r>
+        <w:rPr>
+          <w:rFonts w:ascii="Segoe UI" w:eastAsia="Times New Roman" w:hAnsi="Segoe UI" w:cs="Segoe UI"/>
+          <w:sz w:val="21"/>
+          <w:szCs w:val="21"/>
+          <w:lang w:val="fr-FR" w:eastAsia="fr-FR"/>
+        </w:rPr>
+        <w:t>rotate</w:t>
+      </w:r>
+      <w:proofErr w:type="spellEnd"/>
+      <w:r>
+        <w:rPr>
+          <w:rFonts w:ascii="Segoe UI" w:eastAsia="Times New Roman" w:hAnsi="Segoe UI" w:cs="Segoe UI"/>
+          <w:sz w:val="21"/>
+          <w:szCs w:val="21"/>
+          <w:lang w:val="fr-FR" w:eastAsia="fr-FR"/>
+        </w:rPr>
+        <w:t xml:space="preserve"> </w:t>
+      </w:r>
+      <w:proofErr w:type="spellStart"/>
+      <w:r>
+        <w:rPr>
+          <w:rFonts w:ascii="Segoe UI" w:eastAsia="Times New Roman" w:hAnsi="Segoe UI" w:cs="Segoe UI"/>
+          <w:sz w:val="21"/>
+          <w:szCs w:val="21"/>
+          <w:lang w:val="fr-FR" w:eastAsia="fr-FR"/>
+        </w:rPr>
+        <w:t>clockwise</w:t>
+      </w:r>
+      <w:proofErr w:type="spellEnd"/>
+    </w:p>
+    <w:p>
+      <w:pPr>
+        <w:spacing w:after="0"/>
+      </w:pPr>
+    </w:p>
+    <w:p>
+      <w:pPr>
+        <w:spacing w:after="0"/>
+      </w:pPr>
+      <w:r>
+        <w:t xml:space="preserve">Function: </w:t>
+      </w:r>
+      <w:proofErr w:type="spellStart"/>
+      <w:r>
+        <w:t>servo_</w:t>
+      </w:r>
+      <w:proofErr w:type="gramStart"/>
+      <w:r>
+        <w:t>on</w:t>
+      </w:r>
+      <w:proofErr w:type="spellEnd"/>
+      <w:r>
+        <w:t>()</w:t>
+      </w:r>
+      <w:proofErr w:type="gramEnd"/>
+    </w:p>
+    <w:p>
+      <w:pPr>
+        <w:spacing w:after="0"/>
+      </w:pPr>
+    </w:p>
+    <w:p>
+      <w:pPr>
+        <w:pStyle w:val="RequirementID"/>
+      </w:pPr>
+      <w:r>
+        <w:t>DDR_00</w:t>
+      </w:r>
+      <w:r>
+        <w:t>300</w:t>
+      </w:r>
+    </w:p>
+    <w:p>
+      <w:pPr>
+        <w:spacing w:after="0"/>
+      </w:pPr>
+      <w:r>
+        <w:t xml:space="preserve">Name: </w:t>
+      </w:r>
+      <w:r>
+        <w:t>Detect hole</w:t>
+      </w:r>
+    </w:p>
+    <w:p>
+      <w:pPr>
+        <w:spacing w:after="0"/>
+        <w:rPr>
+          <w:rFonts w:ascii="Calibri" w:eastAsia="Times New Roman" w:hAnsi="Calibri" w:cs="Times New Roman"/>
+          <w:color w:val="000000"/>
+          <w:lang w:eastAsia="fr-FR"/>
+        </w:rPr>
+      </w:pPr>
+      <w:r>
+        <w:t xml:space="preserve">Text: </w:t>
+      </w:r>
+      <w:r>
+        <w:t xml:space="preserve">if the sensor detects something closer than </w:t>
+      </w:r>
+      <w:r>
+        <w:t>900</w:t>
+      </w:r>
+      <w:r>
+        <w:t xml:space="preserve"> then an obstacle can be considered detected,</w:t>
+      </w:r>
+      <w:r>
+        <w:t xml:space="preserve"> </w:t>
+      </w:r>
+      <w:proofErr w:type="spellStart"/>
+      <w:r>
+        <w:t>get_distance_infra</w:t>
+      </w:r>
+      <w:proofErr w:type="spellEnd"/>
+      <w:r>
+        <w:t xml:space="preserve"> shall returns</w:t>
+      </w:r>
+      <w:r>
+        <w:t xml:space="preserve"> 1</w:t>
+      </w:r>
+      <w:r>
+        <w:t xml:space="preserve">, else it shall </w:t>
+      </w:r>
+      <w:r>
+        <w:t>return 0</w:t>
+      </w:r>
+      <w:r>
+        <w:t>.</w:t>
+      </w:r>
+    </w:p>
+    <w:p>
+      <w:pPr>
+        <w:spacing w:after="0"/>
+        <w:rPr>
+          <w:rFonts w:ascii="Calibri" w:eastAsia="Times New Roman" w:hAnsi="Calibri" w:cs="Times New Roman"/>
+          <w:color w:val="000000"/>
+          <w:lang w:eastAsia="fr-FR"/>
+        </w:rPr>
+      </w:pPr>
+      <w:r>
+        <w:rPr>
+          <w:rFonts w:ascii="Calibri" w:eastAsia="Times New Roman" w:hAnsi="Calibri" w:cs="Times New Roman"/>
+          <w:color w:val="000000"/>
+          <w:lang w:eastAsia="fr-FR"/>
+        </w:rPr>
+        <w:t xml:space="preserve">Function: </w:t>
+      </w:r>
+      <w:proofErr w:type="spellStart"/>
+      <w:r>
+        <w:rPr>
+          <w:rFonts w:ascii="Calibri" w:eastAsia="Times New Roman" w:hAnsi="Calibri" w:cs="Times New Roman"/>
+          <w:color w:val="000000"/>
+          <w:lang w:eastAsia="fr-FR"/>
+        </w:rPr>
+        <w:t>get_distance_</w:t>
+      </w:r>
+      <w:proofErr w:type="gramStart"/>
+      <w:r>
+        <w:rPr>
+          <w:rFonts w:ascii="Calibri" w:eastAsia="Times New Roman" w:hAnsi="Calibri" w:cs="Times New Roman"/>
+          <w:color w:val="000000"/>
+          <w:lang w:eastAsia="fr-FR"/>
+        </w:rPr>
+        <w:t>infra</w:t>
+      </w:r>
+      <w:proofErr w:type="spellEnd"/>
+      <w:r>
+        <w:rPr>
+          <w:rFonts w:ascii="Calibri" w:eastAsia="Times New Roman" w:hAnsi="Calibri" w:cs="Times New Roman"/>
+          <w:color w:val="000000"/>
+          <w:lang w:eastAsia="fr-FR"/>
+        </w:rPr>
+        <w:t>()</w:t>
+      </w:r>
+      <w:proofErr w:type="gramEnd"/>
+    </w:p>
+    <w:p>
+      <w:pPr>
+        <w:spacing w:after="0"/>
+        <w:rPr>
+          <w:rFonts w:ascii="Calibri" w:eastAsia="Times New Roman" w:hAnsi="Calibri" w:cs="Times New Roman"/>
+          <w:color w:val="000000"/>
+          <w:lang w:eastAsia="fr-FR"/>
+        </w:rPr>
+      </w:pPr>
+    </w:p>
+    <w:p>
+      <w:pPr>
+        <w:pStyle w:val="RequirementID"/>
+      </w:pPr>
+      <w:r>
+        <w:t>DDR</w:t>
+      </w:r>
+      <w:r>
+        <w:t>_00600</w:t>
+      </w:r>
+    </w:p>
+    <w:p>
+      <w:pPr>
+        <w:spacing w:after="0"/>
+      </w:pPr>
+      <w:r>
+        <w:t>Name: Bot start-up</w:t>
+      </w:r>
+    </w:p>
+    <w:p>
+      <w:pPr>
+        <w:spacing w:after="0"/>
+        <w:rPr>
+          <w:rFonts w:ascii="Calibri" w:eastAsia="Times New Roman" w:hAnsi="Calibri" w:cs="Times New Roman"/>
+          <w:color w:val="000000"/>
+          <w:lang w:eastAsia="fr-FR"/>
+        </w:rPr>
+      </w:pPr>
+      <w:r>
+        <w:t xml:space="preserve">Text: </w:t>
+      </w:r>
       <w:bookmarkStart w:id="1" w:name="_GoBack"/>
       <w:bookmarkEnd w:id="1"/>
     </w:p>
+    <w:p>
+      <w:pPr>
+        <w:spacing w:after="0"/>
+        <w:rPr>
+          <w:rFonts w:ascii="Calibri" w:eastAsia="Times New Roman" w:hAnsi="Calibri" w:cs="Times New Roman"/>
+          <w:color w:val="000000"/>
+          <w:lang w:eastAsia="fr-FR"/>
+        </w:rPr>
+      </w:pPr>
+      <w:r>
+        <w:rPr>
+          <w:rFonts w:ascii="Calibri" w:eastAsia="Times New Roman" w:hAnsi="Calibri" w:cs="Times New Roman"/>
+          <w:color w:val="000000"/>
+          <w:lang w:eastAsia="fr-FR"/>
+        </w:rPr>
+        <w:t xml:space="preserve">Function: </w:t>
+      </w:r>
+      <w:proofErr w:type="gramStart"/>
+      <w:r>
+        <w:rPr>
+          <w:rFonts w:ascii="Calibri" w:eastAsia="Times New Roman" w:hAnsi="Calibri" w:cs="Times New Roman"/>
+          <w:color w:val="000000"/>
+          <w:lang w:eastAsia="fr-FR"/>
+        </w:rPr>
+        <w:t>start()</w:t>
+      </w:r>
+      <w:proofErr w:type="gramEnd"/>
+    </w:p>
+    <w:p>
+      <w:pPr>
+        <w:spacing w:after="0"/>
+        <w:rPr>
+          <w:rFonts w:ascii="Calibri" w:eastAsia="Times New Roman" w:hAnsi="Calibri" w:cs="Times New Roman"/>
+          <w:color w:val="000000"/>
+          <w:lang w:eastAsia="fr-FR"/>
+        </w:rPr>
+      </w:pPr>
+    </w:p>
+    <w:p>
+      <w:pPr>
+        <w:pStyle w:val="RequirementID"/>
+      </w:pPr>
+      <w:r>
+        <w:t>DD</w:t>
+      </w:r>
+      <w:r>
+        <w:t>R_00610</w:t>
+      </w:r>
+    </w:p>
+    <w:p>
+      <w:pPr>
+        <w:spacing w:after="0"/>
+      </w:pPr>
+      <w:r>
+        <w:t>Name: Bot stop</w:t>
+      </w:r>
+    </w:p>
+    <w:p>
+      <w:pPr>
+        <w:spacing w:after="0"/>
+        <w:rPr>
+          <w:rFonts w:ascii="Calibri" w:eastAsia="Times New Roman" w:hAnsi="Calibri" w:cs="Times New Roman"/>
+          <w:color w:val="000000"/>
+          <w:lang w:eastAsia="fr-FR"/>
+        </w:rPr>
+      </w:pPr>
+      <w:r>
+        <w:t xml:space="preserve">Text: </w:t>
+      </w:r>
+    </w:p>
+    <w:p>
+      <w:pPr>
+        <w:spacing w:after="0"/>
+        <w:rPr>
+          <w:rFonts w:ascii="Calibri" w:eastAsia="Times New Roman" w:hAnsi="Calibri" w:cs="Times New Roman"/>
+          <w:color w:val="000000"/>
+          <w:lang w:eastAsia="fr-FR"/>
+        </w:rPr>
+      </w:pPr>
+      <w:r>
+        <w:rPr>
+          <w:rFonts w:ascii="Calibri" w:eastAsia="Times New Roman" w:hAnsi="Calibri" w:cs="Times New Roman"/>
+          <w:color w:val="000000"/>
+          <w:lang w:eastAsia="fr-FR"/>
+        </w:rPr>
+        <w:t xml:space="preserve">Function: </w:t>
+      </w:r>
+      <w:proofErr w:type="gramStart"/>
+      <w:r>
+        <w:rPr>
+          <w:rFonts w:ascii="Calibri" w:eastAsia="Times New Roman" w:hAnsi="Calibri" w:cs="Times New Roman"/>
+          <w:color w:val="000000"/>
+          <w:lang w:eastAsia="fr-FR"/>
+        </w:rPr>
+        <w:t>stop()</w:t>
+      </w:r>
+      <w:proofErr w:type="gramEnd"/>
+    </w:p>
+    <w:p>
+      <w:pPr>
+        <w:spacing w:after="0"/>
+        <w:rPr>
+          <w:rFonts w:ascii="Calibri" w:eastAsia="Times New Roman" w:hAnsi="Calibri" w:cs="Times New Roman"/>
+          <w:color w:val="000000"/>
+          <w:lang w:eastAsia="fr-FR"/>
+        </w:rPr>
+      </w:pPr>
+    </w:p>
+    <w:p>
+      <w:pPr>
+        <w:pStyle w:val="RequirementID"/>
+      </w:pPr>
+      <w:r>
+        <w:t>DD</w:t>
+      </w:r>
+      <w:r>
+        <w:t>R_00700</w:t>
+      </w:r>
+    </w:p>
+    <w:p>
+      <w:pPr>
+        <w:spacing w:after="0"/>
+      </w:pPr>
+      <w:r>
+        <w:t xml:space="preserve">Name: </w:t>
+      </w:r>
+      <w:r>
+        <w:rPr>
+          <w:lang w:val="en-US"/>
+        </w:rPr>
+        <w:t>Data display</w:t>
+      </w:r>
+    </w:p>
+    <w:p>
+      <w:pPr>
+        <w:spacing w:after="0"/>
+        <w:rPr>
+          <w:rFonts w:ascii="Calibri" w:eastAsia="Times New Roman" w:hAnsi="Calibri" w:cs="Times New Roman"/>
+          <w:color w:val="000000"/>
+          <w:lang w:eastAsia="fr-FR"/>
+        </w:rPr>
+      </w:pPr>
+      <w:r>
+        <w:t xml:space="preserve">Text:  </w:t>
+      </w:r>
+    </w:p>
+    <w:p>
+      <w:pPr>
+        <w:spacing w:after="0"/>
+        <w:rPr>
+          <w:rFonts w:ascii="Calibri" w:eastAsia="Times New Roman" w:hAnsi="Calibri" w:cs="Times New Roman"/>
+          <w:color w:val="000000"/>
+          <w:lang w:val="en-US" w:eastAsia="fr-FR"/>
+        </w:rPr>
+      </w:pPr>
+      <w:r>
+        <w:rPr>
+          <w:rFonts w:ascii="Calibri" w:eastAsia="Times New Roman" w:hAnsi="Calibri" w:cs="Times New Roman"/>
+          <w:color w:val="000000"/>
+          <w:lang w:eastAsia="fr-FR"/>
+        </w:rPr>
+        <w:t>Function</w:t>
+      </w:r>
+      <w:r>
+        <w:rPr>
+          <w:rFonts w:ascii="Calibri" w:eastAsia="Times New Roman" w:hAnsi="Calibri" w:cs="Times New Roman"/>
+          <w:color w:val="000000"/>
+          <w:lang w:eastAsia="fr-FR"/>
+        </w:rPr>
+        <w:t>:</w:t>
+      </w:r>
+      <w:r>
+        <w:rPr>
+          <w:rFonts w:ascii="Calibri" w:hAnsi="Calibri"/>
+          <w:color w:val="000000"/>
+          <w:lang w:val="en-US"/>
+        </w:rPr>
+        <w:t xml:space="preserve"> </w:t>
+      </w:r>
+      <w:r>
+        <w:rPr>
+          <w:rFonts w:ascii="Calibri" w:eastAsia="Times New Roman" w:hAnsi="Calibri" w:cs="Times New Roman"/>
+          <w:color w:val="000000"/>
+          <w:lang w:val="en-US" w:eastAsia="fr-FR"/>
+        </w:rPr>
+        <w:t>data_</w:t>
+      </w:r>
+      <w:proofErr w:type="gramStart"/>
+      <w:r>
+        <w:rPr>
+          <w:rFonts w:ascii="Calibri" w:eastAsia="Times New Roman" w:hAnsi="Calibri" w:cs="Times New Roman"/>
+          <w:color w:val="000000"/>
+          <w:lang w:val="en-US" w:eastAsia="fr-FR"/>
+        </w:rPr>
+        <w:t>display()</w:t>
+      </w:r>
+      <w:proofErr w:type="gramEnd"/>
+    </w:p>
+    <w:p>
+      <w:pPr>
+        <w:spacing w:after="0"/>
+        <w:rPr>
+          <w:rFonts w:ascii="Calibri" w:eastAsia="Times New Roman" w:hAnsi="Calibri" w:cs="Times New Roman"/>
+          <w:color w:val="000000"/>
+          <w:lang w:val="en-US" w:eastAsia="fr-FR"/>
+        </w:rPr>
+      </w:pPr>
+    </w:p>
+    <w:p>
+      <w:pPr>
+        <w:pStyle w:val="RequirementID"/>
+      </w:pPr>
+    </w:p>
+    <w:p>
+      <w:pPr>
+        <w:pStyle w:val="RequirementID"/>
+      </w:pPr>
+      <w:r>
+        <w:t>DD</w:t>
+      </w:r>
+      <w:r>
+        <w:t>R_00800</w:t>
+      </w:r>
+    </w:p>
+    <w:p>
+      <w:pPr>
+        <w:spacing w:after="0"/>
+      </w:pPr>
+      <w:r>
+        <w:t>Name: Make a 90 degree turn</w:t>
+      </w:r>
+    </w:p>
+    <w:p>
+      <w:pPr>
+        <w:spacing w:after="0"/>
+        <w:rPr>
+          <w:rFonts w:ascii="Calibri" w:eastAsia="Times New Roman" w:hAnsi="Calibri" w:cs="Times New Roman"/>
+          <w:color w:val="000000"/>
+          <w:lang w:eastAsia="fr-FR"/>
+        </w:rPr>
+      </w:pPr>
+      <w:r>
+        <w:t xml:space="preserve">Text: </w:t>
+      </w:r>
+    </w:p>
+    <w:p>
+      <w:pPr>
+        <w:spacing w:after="0"/>
+        <w:rPr>
+          <w:rFonts w:ascii="Calibri" w:eastAsia="Times New Roman" w:hAnsi="Calibri" w:cs="Times New Roman"/>
+          <w:color w:val="000000"/>
+          <w:lang w:val="en-US" w:eastAsia="fr-FR"/>
+        </w:rPr>
+      </w:pPr>
+      <w:r>
+        <w:rPr>
+          <w:rFonts w:ascii="Calibri" w:eastAsia="Times New Roman" w:hAnsi="Calibri" w:cs="Times New Roman"/>
+          <w:color w:val="000000"/>
+          <w:lang w:eastAsia="fr-FR"/>
+        </w:rPr>
+        <w:t xml:space="preserve">Function: </w:t>
+      </w:r>
+      <w:proofErr w:type="spellStart"/>
+      <w:r>
+        <w:rPr>
+          <w:rFonts w:ascii="Calibri" w:eastAsia="Times New Roman" w:hAnsi="Calibri" w:cs="Times New Roman"/>
+          <w:color w:val="000000"/>
+          <w:lang w:eastAsia="fr-FR"/>
+        </w:rPr>
+        <w:t>R_tourner_</w:t>
+      </w:r>
+      <w:proofErr w:type="gramStart"/>
+      <w:r>
+        <w:rPr>
+          <w:rFonts w:ascii="Calibri" w:eastAsia="Times New Roman" w:hAnsi="Calibri" w:cs="Times New Roman"/>
+          <w:color w:val="000000"/>
+          <w:lang w:eastAsia="fr-FR"/>
+        </w:rPr>
+        <w:t>droite</w:t>
+      </w:r>
+      <w:proofErr w:type="spellEnd"/>
+      <w:r>
+        <w:rPr>
+          <w:rFonts w:ascii="Calibri" w:eastAsia="Times New Roman" w:hAnsi="Calibri" w:cs="Times New Roman"/>
+          <w:color w:val="000000"/>
+          <w:lang w:eastAsia="fr-FR"/>
+        </w:rPr>
+        <w:t>(</w:t>
+      </w:r>
+      <w:proofErr w:type="gramEnd"/>
+      <w:r>
+        <w:rPr>
+          <w:rFonts w:ascii="Calibri" w:eastAsia="Times New Roman" w:hAnsi="Calibri" w:cs="Times New Roman"/>
+          <w:color w:val="000000"/>
+          <w:lang w:eastAsia="fr-FR"/>
+        </w:rPr>
+        <w:t xml:space="preserve">), </w:t>
+      </w:r>
+      <w:proofErr w:type="spellStart"/>
+      <w:r>
+        <w:rPr>
+          <w:rFonts w:ascii="Calibri" w:eastAsia="Times New Roman" w:hAnsi="Calibri" w:cs="Times New Roman"/>
+          <w:color w:val="000000"/>
+          <w:lang w:eastAsia="fr-FR"/>
+        </w:rPr>
+        <w:t>R_tourner_gauche</w:t>
+      </w:r>
+      <w:proofErr w:type="spellEnd"/>
+      <w:r>
+        <w:rPr>
+          <w:rFonts w:ascii="Calibri" w:eastAsia="Times New Roman" w:hAnsi="Calibri" w:cs="Times New Roman"/>
+          <w:color w:val="000000"/>
+          <w:lang w:eastAsia="fr-FR"/>
+        </w:rPr>
+        <w:t>()</w:t>
+      </w:r>
+    </w:p>
+    <w:p>
+      <w:pPr>
+        <w:spacing w:after="0"/>
+        <w:rPr>
+          <w:rFonts w:ascii="Calibri" w:eastAsia="Times New Roman" w:hAnsi="Calibri" w:cs="Times New Roman"/>
+          <w:color w:val="000000"/>
+          <w:lang w:val="en-US" w:eastAsia="fr-FR"/>
+        </w:rPr>
+      </w:pPr>
+    </w:p>
+    <w:p>
+      <w:pPr>
+        <w:spacing w:after="0"/>
+        <w:rPr>
+          <w:rFonts w:ascii="Calibri" w:eastAsia="Times New Roman" w:hAnsi="Calibri" w:cs="Times New Roman"/>
+          <w:color w:val="000000"/>
+          <w:lang w:val="en-US" w:eastAsia="fr-FR"/>
+        </w:rPr>
+      </w:pPr>
+    </w:p>
+    <w:p>
+      <w:pPr>
+        <w:spacing w:after="0"/>
+        <w:rPr>
+          <w:rFonts w:ascii="Calibri" w:eastAsia="Times New Roman" w:hAnsi="Calibri" w:cs="Times New Roman"/>
+          <w:color w:val="000000"/>
+          <w:lang w:val="en-US" w:eastAsia="fr-FR"/>
+        </w:rPr>
+      </w:pPr>
+    </w:p>
+    <w:p>
+      <w:pPr>
+        <w:spacing w:after="0"/>
+        <w:rPr>
+          <w:rFonts w:ascii="Calibri" w:eastAsia="Times New Roman" w:hAnsi="Calibri" w:cs="Times New Roman"/>
+          <w:color w:val="000000"/>
+          <w:lang w:val="en-US" w:eastAsia="fr-FR"/>
+        </w:rPr>
+      </w:pPr>
+    </w:p>
+    <w:p>
+      <w:pPr>
+        <w:spacing w:after="0"/>
+        <w:rPr>
+          <w:rFonts w:ascii="Calibri" w:eastAsia="Times New Roman" w:hAnsi="Calibri" w:cs="Times New Roman"/>
+          <w:color w:val="000000"/>
+          <w:lang w:eastAsia="fr-FR"/>
+        </w:rPr>
+      </w:pPr>
+    </w:p>
+    <w:p>
+      <w:pPr>
+        <w:spacing w:after="0"/>
+      </w:pPr>
+    </w:p>
+    <w:p>
+      <w:pPr>
+        <w:spacing w:after="0"/>
+      </w:pPr>
+    </w:p>
+    <w:p>
+      <w:pPr>
+        <w:spacing w:after="0"/>
+      </w:pPr>
+    </w:p>
+    <w:p>
+      <w:pPr>
+        <w:spacing w:after="0"/>
+      </w:pPr>
+    </w:p>
+    <w:p/>
     <w:p>
       <w:pPr>
         <w:rPr>
@@ -383,7 +1890,7 @@
 </file>
 
 <file path=word/numbering.xml><?xml version="1.0" encoding="utf-8"?>
-<w:numbering xmlns:wpc="http://schemas.microsoft.com/office/word/2010/wordprocessingCanvas" xmlns:cx="http://schemas.microsoft.com/office/drawing/2014/chartex" xmlns:cx1="http://schemas.microsoft.com/office/drawing/2015/9/8/chartex" xmlns:cx2="http://schemas.microsoft.com/office/drawing/2015/10/21/chartex" xmlns:cx3="http://schemas.microsoft.com/office/drawing/2016/5/9/chartex" xmlns:cx4="http://schemas.microsoft.com/office/drawing/2016/5/10/chartex" xmlns:cx5="http://schemas.microsoft.com/office/drawing/2016/5/11/chartex" xmlns:cx6="http://schemas.microsoft.com/office/drawing/2016/5/12/chartex" xmlns:cx7="http://schemas.microsoft.com/office/drawing/2016/5/13/chartex" xmlns:cx8="http://schemas.microsoft.com/office/drawing/2016/5/14/chartex" xmlns:mc="http://schemas.openxmlformats.org/markup-compatibility/2006" xmlns:aink="http://schemas.microsoft.com/office/drawing/2016/ink" xmlns:am3d="http://schemas.microsoft.com/office/drawing/2017/model3d" xmlns:o="urn:schemas-microsoft-com:office:office" xmlns:r="http://schemas.openxmlformats.org/officeDocument/2006/relationships" xmlns:m="http://schemas.openxmlformats.org/officeDocument/2006/math" xmlns:v="urn:schemas-microsoft-com:vml" xmlns:wp14="http://schemas.microsoft.com/office/word/2010/wordprocessingDrawing" xmlns:wp="http://schemas.openxmlformats.org/drawingml/2006/wordprocessingDrawing" xmlns:w10="urn:schemas-microsoft-com:office:word" xmlns:w="http://schemas.openxmlformats.org/wordprocessingml/2006/main" xmlns:w14="http://schemas.microsoft.com/office/word/2010/wordml" xmlns:w15="http://schemas.microsoft.com/office/word/2012/wordml" xmlns:w16cid="http://schemas.microsoft.com/office/word/2016/wordml/cid" xmlns:w16se="http://schemas.microsoft.com/office/word/2015/wordml/symex" xmlns:wpg="http://schemas.microsoft.com/office/word/2010/wordprocessingGroup" xmlns:wpi="http://schemas.microsoft.com/office/word/2010/wordprocessingInk" xmlns:wne="http://schemas.microsoft.com/office/word/2006/wordml" xmlns:wps="http://schemas.microsoft.com/office/word/2010/wordprocessingShape" mc:Ignorable="w14 w15 w16se w16cid wp14">
+<w:numbering xmlns:wpc="http://schemas.microsoft.com/office/word/2010/wordprocessingCanvas" xmlns:mc="http://schemas.openxmlformats.org/markup-compatibility/2006" xmlns:o="urn:schemas-microsoft-com:office:office" xmlns:r="http://schemas.openxmlformats.org/officeDocument/2006/relationships" xmlns:m="http://schemas.openxmlformats.org/officeDocument/2006/math" xmlns:v="urn:schemas-microsoft-com:vml" xmlns:wp14="http://schemas.microsoft.com/office/word/2010/wordprocessingDrawing" xmlns:wp="http://schemas.openxmlformats.org/drawingml/2006/wordprocessingDrawing" xmlns:w10="urn:schemas-microsoft-com:office:word" xmlns:w="http://schemas.openxmlformats.org/wordprocessingml/2006/main" xmlns:w14="http://schemas.microsoft.com/office/word/2010/wordml" xmlns:w15="http://schemas.microsoft.com/office/word/2012/wordml" xmlns:wpg="http://schemas.microsoft.com/office/word/2010/wordprocessingGroup" xmlns:wpi="http://schemas.microsoft.com/office/word/2010/wordprocessingInk" xmlns:wne="http://schemas.microsoft.com/office/word/2006/wordml" xmlns:wps="http://schemas.microsoft.com/office/word/2010/wordprocessingShape" mc:Ignorable="w14 w15 wp14">
   <w:abstractNum w:abstractNumId="0" w15:restartNumberingAfterBreak="0">
     <w:nsid w:val="369B1806"/>
     <w:multiLevelType w:val="hybridMultilevel"/>
@@ -592,7 +2099,7 @@
 </file>
 
 <file path=word/styles.xml><?xml version="1.0" encoding="utf-8"?>
-<w:styles xmlns:mc="http://schemas.openxmlformats.org/markup-compatibility/2006" xmlns:r="http://schemas.openxmlformats.org/officeDocument/2006/relationships" xmlns:w="http://schemas.openxmlformats.org/wordprocessingml/2006/main" xmlns:w14="http://schemas.microsoft.com/office/word/2010/wordml" xmlns:w15="http://schemas.microsoft.com/office/word/2012/wordml" xmlns:w16cid="http://schemas.microsoft.com/office/word/2016/wordml/cid" xmlns:w16se="http://schemas.microsoft.com/office/word/2015/wordml/symex" mc:Ignorable="w14 w15 w16se w16cid">
+<w:styles xmlns:mc="http://schemas.openxmlformats.org/markup-compatibility/2006" xmlns:r="http://schemas.openxmlformats.org/officeDocument/2006/relationships" xmlns:w="http://schemas.openxmlformats.org/wordprocessingml/2006/main" xmlns:w14="http://schemas.microsoft.com/office/word/2010/wordml" xmlns:w15="http://schemas.microsoft.com/office/word/2012/wordml" mc:Ignorable="w14 w15">
   <w:docDefaults>
     <w:rPrDefault>
       <w:rPr>
@@ -608,7 +2115,7 @@
       </w:pPr>
     </w:pPrDefault>
   </w:docDefaults>
-  <w:latentStyles w:defLockedState="0" w:defUIPriority="99" w:defSemiHidden="0" w:defUnhideWhenUsed="0" w:defQFormat="0" w:count="377">
+  <w:latentStyles w:defLockedState="0" w:defUIPriority="99" w:defSemiHidden="0" w:defUnhideWhenUsed="0" w:defQFormat="0" w:count="371">
     <w:lsdException w:name="Normal" w:uiPriority="0" w:qFormat="1"/>
     <w:lsdException w:name="heading 1" w:uiPriority="9" w:qFormat="1"/>
     <w:lsdException w:name="heading 2" w:semiHidden="1" w:uiPriority="9" w:unhideWhenUsed="1" w:qFormat="1"/>
@@ -980,12 +2487,6 @@
     <w:lsdException w:name="List Table 5 Dark Accent 6" w:uiPriority="50"/>
     <w:lsdException w:name="List Table 6 Colorful Accent 6" w:uiPriority="51"/>
     <w:lsdException w:name="List Table 7 Colorful Accent 6" w:uiPriority="52"/>
-    <w:lsdException w:name="Mention" w:semiHidden="1" w:unhideWhenUsed="1"/>
-    <w:lsdException w:name="Smart Hyperlink" w:semiHidden="1" w:unhideWhenUsed="1"/>
-    <w:lsdException w:name="Hashtag" w:semiHidden="1" w:unhideWhenUsed="1"/>
-    <w:lsdException w:name="Unresolved Mention" w:semiHidden="1" w:unhideWhenUsed="1"/>
-    <w:lsdException w:name="Smart Link" w:semiHidden="1" w:unhideWhenUsed="1"/>
-    <w:lsdException w:name="Smart Link Error" w:semiHidden="1" w:unhideWhenUsed="1"/>
   </w:latentStyles>
   <w:style w:type="paragraph" w:default="1" w:styleId="Normal">
     <w:name w:val="Normal"/>

</xml_diff>